<commit_message>
Deferred Rendering and mip mapping
</commit_message>
<xml_diff>
--- a/AE1Report.docx
+++ b/AE1Report.docx
@@ -2,6 +2,7 @@
 <file path=word/document.xml><?xml version="1.0" encoding="utf-8"?>
 <w:document xmlns:wpc="http://schemas.microsoft.com/office/word/2010/wordprocessingCanvas" xmlns:cx="http://schemas.microsoft.com/office/drawing/2014/chartex" xmlns:mc="http://schemas.openxmlformats.org/markup-compatibility/2006" xmlns:o="urn:schemas-microsoft-com:office:office" xmlns:r="http://schemas.openxmlformats.org/officeDocument/2006/relationships" xmlns:m="http://schemas.openxmlformats.org/officeDocument/2006/math" xmlns:v="urn:schemas-microsoft-com:vml" xmlns:wp14="http://schemas.microsoft.com/office/word/2010/wordprocessingDrawing" xmlns:wp="http://schemas.openxmlformats.org/drawingml/2006/wordprocessingDrawing" xmlns:w10="urn:schemas-microsoft-com:office:word" xmlns:w="http://schemas.openxmlformats.org/wordprocessingml/2006/main" xmlns:w14="http://schemas.microsoft.com/office/word/2010/wordml" xmlns:w15="http://schemas.microsoft.com/office/word/2012/wordml" xmlns:w16se="http://schemas.microsoft.com/office/word/2015/wordml/symex" xmlns:wpg="http://schemas.microsoft.com/office/word/2010/wordprocessingGroup" xmlns:wpi="http://schemas.microsoft.com/office/word/2010/wordprocessingInk" xmlns:wne="http://schemas.microsoft.com/office/word/2006/wordml" xmlns:wps="http://schemas.microsoft.com/office/word/2010/wordprocessingShape" mc:Ignorable="w14 w15 w16se wp14">
   <w:body>
+    <w:bookmarkStart w:id="0" w:name="_GoBack" w:displacedByCustomXml="next"/>
     <w:sdt>
       <w:sdtPr>
         <w:id w:val="1220508592"/>
@@ -841,12 +842,12 @@
           <w:pPr>
             <w:pStyle w:val="TOCHeading"/>
           </w:pPr>
-          <w:bookmarkStart w:id="0" w:name="_Toc528915080"/>
+          <w:bookmarkStart w:id="1" w:name="_Toc528915080"/>
           <w:r>
             <w:lastRenderedPageBreak/>
             <w:t>Contents</w:t>
           </w:r>
-          <w:bookmarkEnd w:id="0"/>
+          <w:bookmarkEnd w:id="1"/>
         </w:p>
         <w:p>
           <w:pPr>
@@ -2859,11 +2860,11 @@
       <w:pPr>
         <w:pStyle w:val="Heading1"/>
       </w:pPr>
-      <w:bookmarkStart w:id="1" w:name="_Toc528915081"/>
+      <w:bookmarkStart w:id="2" w:name="_Toc528915081"/>
       <w:r>
         <w:t>Game Description</w:t>
       </w:r>
-      <w:bookmarkEnd w:id="1"/>
+      <w:bookmarkEnd w:id="2"/>
     </w:p>
     <w:p>
       <w:pPr>
@@ -2946,11 +2947,11 @@
       <w:pPr>
         <w:pStyle w:val="Heading1"/>
       </w:pPr>
-      <w:bookmarkStart w:id="2" w:name="_Toc528915082"/>
+      <w:bookmarkStart w:id="3" w:name="_Toc528915082"/>
       <w:r>
         <w:t>User stories</w:t>
       </w:r>
-      <w:bookmarkEnd w:id="2"/>
+      <w:bookmarkEnd w:id="3"/>
     </w:p>
     <w:p>
       <w:pPr>
@@ -3006,11 +3007,11 @@
       <w:pPr>
         <w:pStyle w:val="Heading1"/>
       </w:pPr>
-      <w:bookmarkStart w:id="3" w:name="_Toc528915083"/>
+      <w:bookmarkStart w:id="4" w:name="_Toc528915083"/>
       <w:r>
         <w:t>Diagrams</w:t>
       </w:r>
-      <w:bookmarkEnd w:id="3"/>
+      <w:bookmarkEnd w:id="4"/>
     </w:p>
     <w:p>
       <w:pPr>
@@ -3019,14 +3020,14 @@
       <w:r>
         <w:tab/>
       </w:r>
-      <w:bookmarkStart w:id="4" w:name="_Toc528915084"/>
+      <w:bookmarkStart w:id="5" w:name="_Toc528915084"/>
       <w:r>
         <w:t>Class</w:t>
       </w:r>
       <w:r>
         <w:t xml:space="preserve"> Diagram</w:t>
       </w:r>
-      <w:bookmarkEnd w:id="4"/>
+      <w:bookmarkEnd w:id="5"/>
     </w:p>
     <w:p>
       <w:pPr>
@@ -3257,11 +3258,11 @@
       <w:r>
         <w:tab/>
       </w:r>
-      <w:bookmarkStart w:id="5" w:name="_Toc528915085"/>
+      <w:bookmarkStart w:id="6" w:name="_Toc528915085"/>
       <w:r>
         <w:t>Flow Diagram</w:t>
       </w:r>
-      <w:bookmarkEnd w:id="5"/>
+      <w:bookmarkEnd w:id="6"/>
     </w:p>
     <w:p>
       <w:pPr>
@@ -3356,11 +3357,11 @@
       <w:r>
         <w:tab/>
       </w:r>
-      <w:bookmarkStart w:id="6" w:name="_Toc528915086"/>
+      <w:bookmarkStart w:id="7" w:name="_Toc528915086"/>
       <w:r>
         <w:t>Gantt Char</w:t>
       </w:r>
-      <w:bookmarkEnd w:id="6"/>
+      <w:bookmarkEnd w:id="7"/>
     </w:p>
     <w:p>
       <w:pPr>
@@ -3413,11 +3414,11 @@
       <w:r>
         <w:tab/>
       </w:r>
-      <w:bookmarkStart w:id="7" w:name="_Toc528915087"/>
+      <w:bookmarkStart w:id="8" w:name="_Toc528915087"/>
       <w:r>
         <w:t>Work Breakdown Structure</w:t>
       </w:r>
-      <w:bookmarkEnd w:id="7"/>
+      <w:bookmarkEnd w:id="8"/>
     </w:p>
     <w:p>
       <w:pPr>
@@ -3468,61 +3469,666 @@
       <w:pPr>
         <w:pStyle w:val="Heading1"/>
       </w:pPr>
-      <w:bookmarkStart w:id="8" w:name="_Toc528915088"/>
+      <w:bookmarkStart w:id="9" w:name="_Toc528915088"/>
       <w:r>
         <w:t>3D Development Techniques</w:t>
       </w:r>
-      <w:bookmarkEnd w:id="8"/>
+      <w:bookmarkEnd w:id="9"/>
     </w:p>
     <w:p>
       <w:pPr>
         <w:pStyle w:val="Heading2"/>
       </w:pPr>
-      <w:bookmarkStart w:id="9" w:name="_Toc528915089"/>
+      <w:bookmarkStart w:id="10" w:name="_Toc528915089"/>
       <w:r>
         <w:t>Point Light</w:t>
       </w:r>
-      <w:bookmarkEnd w:id="9"/>
+      <w:bookmarkEnd w:id="10"/>
     </w:p>
     <w:p>
       <w:pPr>
         <w:pStyle w:val="Heading2"/>
       </w:pPr>
-      <w:bookmarkStart w:id="10" w:name="_Toc528915090"/>
+      <w:bookmarkStart w:id="11" w:name="_Toc528915090"/>
       <w:r>
         <w:t>Anisotropic filtering</w:t>
       </w:r>
-      <w:bookmarkEnd w:id="10"/>
+      <w:bookmarkEnd w:id="11"/>
     </w:p>
     <w:p>
       <w:pPr>
         <w:pStyle w:val="Heading2"/>
       </w:pPr>
-      <w:bookmarkStart w:id="11" w:name="_Toc528915091"/>
+      <w:bookmarkStart w:id="12" w:name="_Toc528915091"/>
       <w:r>
         <w:t>Mip mapping</w:t>
       </w:r>
-      <w:bookmarkEnd w:id="11"/>
+      <w:bookmarkEnd w:id="12"/>
+    </w:p>
+    <w:p>
+      <w:r>
+        <w:t xml:space="preserve">The basic concept of </w:t>
+      </w:r>
+      <w:proofErr w:type="spellStart"/>
+      <w:r>
+        <w:t>mip</w:t>
+      </w:r>
+      <w:proofErr w:type="spellEnd"/>
+      <w:r>
+        <w:t xml:space="preserve"> mapping is to use different sizes of a texture depending on the distance between the object and the camera. </w:t>
+      </w:r>
+      <w:r>
+        <w:t xml:space="preserve">The original texture is labelled level 0. Every following level would be half of the size of the previous level. </w:t>
+      </w:r>
+    </w:p>
+    <w:p>
+      <w:r>
+        <w:t xml:space="preserve">The main use for this technique is to improve the image quality by removing the </w:t>
+      </w:r>
+      <w:r>
+        <w:t>moiré</w:t>
+      </w:r>
+      <w:r>
+        <w:t xml:space="preserve"> patterns which appear when</w:t>
+      </w:r>
+      <w:r>
+        <w:t xml:space="preserve"> the</w:t>
+      </w:r>
+      <w:r>
+        <w:t xml:space="preserve"> </w:t>
+      </w:r>
+      <w:proofErr w:type="spellStart"/>
+      <w:r>
+        <w:t>texel</w:t>
+      </w:r>
+      <w:proofErr w:type="spellEnd"/>
+      <w:r>
+        <w:t xml:space="preserve"> count is higher than the pixel </w:t>
+      </w:r>
+      <w:proofErr w:type="gramStart"/>
+      <w:r>
+        <w:t>count</w:t>
+      </w:r>
+      <w:proofErr w:type="gramEnd"/>
+      <w:r>
+        <w:t xml:space="preserve"> to be rendered.</w:t>
+      </w:r>
+    </w:p>
+    <w:p>
+      <w:r>
+        <w:t>Another usage for this technique is to allow for a level of detail system.</w:t>
+      </w:r>
+    </w:p>
+    <w:p>
+      <w:r>
+        <w:t>The only downside of this technique is that you need 1/3 more m</w:t>
+      </w:r>
+      <w:r>
+        <w:t>emory per texture you are using.</w:t>
+      </w:r>
+    </w:p>
+    <w:p>
+      <w:r>
+        <w:rPr>
+          <w:noProof/>
+          <w:lang w:eastAsia="en-GB"/>
+        </w:rPr>
+        <w:drawing>
+          <wp:inline distT="0" distB="0" distL="0" distR="0">
+            <wp:extent cx="3943350" cy="3343275"/>
+            <wp:effectExtent l="0" t="0" r="0" b="9525"/>
+            <wp:docPr id="7" name="Picture 7"/>
+            <wp:cNvGraphicFramePr>
+              <a:graphicFrameLocks xmlns:a="http://schemas.openxmlformats.org/drawingml/2006/main" noChangeAspect="1"/>
+            </wp:cNvGraphicFramePr>
+            <a:graphic xmlns:a="http://schemas.openxmlformats.org/drawingml/2006/main">
+              <a:graphicData uri="http://schemas.openxmlformats.org/drawingml/2006/picture">
+                <pic:pic xmlns:pic="http://schemas.openxmlformats.org/drawingml/2006/picture">
+                  <pic:nvPicPr>
+                    <pic:cNvPr id="7" name="mip mapping.GIF"/>
+                    <pic:cNvPicPr/>
+                  </pic:nvPicPr>
+                  <pic:blipFill>
+                    <a:blip r:embed="rId6">
+                      <a:extLst>
+                        <a:ext uri="{28A0092B-C50C-407E-A947-70E740481C1C}">
+                          <a14:useLocalDpi xmlns:a14="http://schemas.microsoft.com/office/drawing/2010/main" val="0"/>
+                        </a:ext>
+                      </a:extLst>
+                    </a:blip>
+                    <a:stretch>
+                      <a:fillRect/>
+                    </a:stretch>
+                  </pic:blipFill>
+                  <pic:spPr>
+                    <a:xfrm>
+                      <a:off x="0" y="0"/>
+                      <a:ext cx="3943350" cy="3343275"/>
+                    </a:xfrm>
+                    <a:prstGeom prst="rect">
+                      <a:avLst/>
+                    </a:prstGeom>
+                  </pic:spPr>
+                </pic:pic>
+              </a:graphicData>
+            </a:graphic>
+          </wp:inline>
+        </w:drawing>
+      </w:r>
+    </w:p>
+    <w:p>
+      <w:r>
+        <w:lastRenderedPageBreak/>
+        <w:t xml:space="preserve">There are different concepts of creating </w:t>
+      </w:r>
+      <w:proofErr w:type="spellStart"/>
+      <w:r>
+        <w:t>mip</w:t>
+      </w:r>
+      <w:proofErr w:type="spellEnd"/>
+      <w:r>
+        <w:t xml:space="preserve"> maps.</w:t>
+      </w:r>
+    </w:p>
+    <w:p>
+      <w:r>
+        <w:t xml:space="preserve">The first concept is called “Nearest Neighbour”. In this simple concept we are simply taking the nearest located </w:t>
+      </w:r>
+      <w:proofErr w:type="spellStart"/>
+      <w:r>
+        <w:t>texel</w:t>
+      </w:r>
+      <w:proofErr w:type="spellEnd"/>
+      <w:r>
+        <w:t xml:space="preserve"> colour for our the next </w:t>
+      </w:r>
+      <w:proofErr w:type="spellStart"/>
+      <w:r>
+        <w:t>mip</w:t>
+      </w:r>
+      <w:proofErr w:type="spellEnd"/>
+      <w:r>
+        <w:t xml:space="preserve"> level. For this method you can this </w:t>
+      </w:r>
+      <w:proofErr w:type="spellStart"/>
+      <w:r>
+        <w:t>formular</w:t>
+      </w:r>
+      <w:proofErr w:type="spellEnd"/>
+      <w:r>
+        <w:t xml:space="preserve"> to sample from the previous level:</w:t>
+      </w:r>
+    </w:p>
+    <w:p>
+      <w:pPr>
+        <w:rPr>
+          <w:i/>
+        </w:rPr>
+      </w:pPr>
+      <w:r>
+        <w:rPr>
+          <w:i/>
+        </w:rPr>
+        <w:t xml:space="preserve"> c</w:t>
+      </w:r>
+      <w:r>
+        <w:rPr>
+          <w:i/>
+          <w:vertAlign w:val="subscript"/>
+        </w:rPr>
+        <w:t>i</w:t>
+      </w:r>
+      <w:r>
+        <w:rPr>
+          <w:i/>
+        </w:rPr>
+        <w:t>(</w:t>
+      </w:r>
+      <w:proofErr w:type="spellStart"/>
+      <w:proofErr w:type="gramStart"/>
+      <w:r>
+        <w:rPr>
+          <w:i/>
+        </w:rPr>
+        <w:t>x,y</w:t>
+      </w:r>
+      <w:proofErr w:type="spellEnd"/>
+      <w:proofErr w:type="gramEnd"/>
+      <w:r>
+        <w:rPr>
+          <w:i/>
+        </w:rPr>
+        <w:t>) = c</w:t>
+      </w:r>
+      <w:r>
+        <w:rPr>
+          <w:i/>
+          <w:vertAlign w:val="subscript"/>
+        </w:rPr>
+        <w:t>i-1</w:t>
+      </w:r>
+      <w:r>
+        <w:rPr>
+          <w:i/>
+        </w:rPr>
+        <w:t>(x·2,y·2)</w:t>
+      </w:r>
+    </w:p>
+    <w:p>
+      <w:r>
+        <w:t xml:space="preserve">or this </w:t>
+      </w:r>
+      <w:proofErr w:type="spellStart"/>
+      <w:r>
+        <w:t>formular</w:t>
+      </w:r>
+      <w:proofErr w:type="spellEnd"/>
+      <w:r>
+        <w:t xml:space="preserve"> to sample from the original texture:</w:t>
+      </w:r>
+    </w:p>
+    <w:p>
+      <w:pPr>
+        <w:rPr>
+          <w:i/>
+        </w:rPr>
+      </w:pPr>
+      <w:r>
+        <w:rPr>
+          <w:i/>
+        </w:rPr>
+        <w:t>c</w:t>
+      </w:r>
+      <w:r>
+        <w:rPr>
+          <w:i/>
+          <w:vertAlign w:val="subscript"/>
+        </w:rPr>
+        <w:t>i</w:t>
+      </w:r>
+      <w:r>
+        <w:rPr>
+          <w:i/>
+        </w:rPr>
+        <w:t>(</w:t>
+      </w:r>
+      <w:proofErr w:type="spellStart"/>
+      <w:proofErr w:type="gramStart"/>
+      <w:r>
+        <w:rPr>
+          <w:i/>
+        </w:rPr>
+        <w:t>x,y</w:t>
+      </w:r>
+      <w:proofErr w:type="spellEnd"/>
+      <w:proofErr w:type="gramEnd"/>
+      <w:r>
+        <w:rPr>
+          <w:i/>
+        </w:rPr>
+        <w:t>) = c</w:t>
+      </w:r>
+      <w:r>
+        <w:rPr>
+          <w:i/>
+          <w:vertAlign w:val="subscript"/>
+        </w:rPr>
+        <w:t>0</w:t>
+      </w:r>
+      <w:r>
+        <w:rPr>
+          <w:i/>
+        </w:rPr>
+        <w:t>(x·2</w:t>
+      </w:r>
+      <w:r>
+        <w:rPr>
+          <w:i/>
+          <w:vertAlign w:val="superscript"/>
+        </w:rPr>
+        <w:t>i</w:t>
+      </w:r>
+      <w:r>
+        <w:rPr>
+          <w:i/>
+        </w:rPr>
+        <w:t>,y·2</w:t>
+      </w:r>
+      <w:r>
+        <w:rPr>
+          <w:i/>
+          <w:vertAlign w:val="superscript"/>
+        </w:rPr>
+        <w:t>i</w:t>
+      </w:r>
+      <w:r>
+        <w:rPr>
+          <w:i/>
+        </w:rPr>
+        <w:t xml:space="preserve"> )</w:t>
+      </w:r>
+    </w:p>
+    <w:p>
+      <w:r>
+        <w:t>Another concept we can use is the “</w:t>
+      </w:r>
+      <w:proofErr w:type="spellStart"/>
+      <w:r>
+        <w:t>Boxfilter</w:t>
+      </w:r>
+      <w:proofErr w:type="spellEnd"/>
+      <w:r>
+        <w:t xml:space="preserve">”. Here we are using the average colour of a 2x2 pixel square for our next </w:t>
+      </w:r>
+      <w:proofErr w:type="spellStart"/>
+      <w:r>
+        <w:t>mip</w:t>
+      </w:r>
+      <w:proofErr w:type="spellEnd"/>
+      <w:r>
+        <w:t xml:space="preserve"> level. The </w:t>
+      </w:r>
+      <w:proofErr w:type="spellStart"/>
+      <w:r>
+        <w:t>formular</w:t>
+      </w:r>
+      <w:proofErr w:type="spellEnd"/>
+      <w:r>
+        <w:t xml:space="preserve"> for this looks like this:</w:t>
+      </w:r>
+    </w:p>
+    <w:p>
+      <w:pPr>
+        <w:rPr>
+          <w:i/>
+        </w:rPr>
+      </w:pPr>
+      <w:r>
+        <w:rPr>
+          <w:i/>
+        </w:rPr>
+        <w:t>C</w:t>
+      </w:r>
+      <w:r>
+        <w:rPr>
+          <w:i/>
+          <w:vertAlign w:val="subscript"/>
+        </w:rPr>
+        <w:t>1</w:t>
+      </w:r>
+      <w:r>
+        <w:rPr>
+          <w:i/>
+        </w:rPr>
+        <w:t>(</w:t>
+      </w:r>
+      <w:proofErr w:type="spellStart"/>
+      <w:proofErr w:type="gramStart"/>
+      <w:r>
+        <w:rPr>
+          <w:i/>
+        </w:rPr>
+        <w:t>x,y</w:t>
+      </w:r>
+      <w:proofErr w:type="spellEnd"/>
+      <w:proofErr w:type="gramEnd"/>
+      <w:r>
+        <w:rPr>
+          <w:i/>
+        </w:rPr>
+        <w:t>) = ¼ ( c</w:t>
+      </w:r>
+      <w:r>
+        <w:rPr>
+          <w:i/>
+          <w:vertAlign w:val="subscript"/>
+        </w:rPr>
+        <w:t>i-1</w:t>
+      </w:r>
+      <w:r>
+        <w:rPr>
+          <w:i/>
+        </w:rPr>
+        <w:t>(x·2,y·2) + c</w:t>
+      </w:r>
+      <w:r>
+        <w:rPr>
+          <w:i/>
+          <w:vertAlign w:val="subscript"/>
+        </w:rPr>
+        <w:t>i-1</w:t>
+      </w:r>
+      <w:r>
+        <w:rPr>
+          <w:i/>
+        </w:rPr>
+        <w:t>(x·2+1,y·2) + c</w:t>
+      </w:r>
+      <w:r>
+        <w:rPr>
+          <w:i/>
+          <w:vertAlign w:val="subscript"/>
+        </w:rPr>
+        <w:t>i-1</w:t>
+      </w:r>
+      <w:r>
+        <w:rPr>
+          <w:i/>
+        </w:rPr>
+        <w:t>(x·2,y·2+1) + c</w:t>
+      </w:r>
+      <w:r>
+        <w:rPr>
+          <w:i/>
+          <w:vertAlign w:val="subscript"/>
+        </w:rPr>
+        <w:t>i-1</w:t>
+      </w:r>
+      <w:r>
+        <w:rPr>
+          <w:i/>
+        </w:rPr>
+        <w:t xml:space="preserve">(x·2+1,y·2+1) ) </w:t>
+      </w:r>
+    </w:p>
+    <w:bookmarkStart w:id="13" w:name="_Toc528915092"/>
+    <w:p>
+      <w:pPr>
+        <w:rPr>
+          <w:caps/>
+        </w:rPr>
+      </w:pPr>
+      <w:r>
+        <w:rPr>
+          <w:caps/>
+        </w:rPr>
+        <w:fldChar w:fldCharType="begin"/>
+      </w:r>
+      <w:r>
+        <w:rPr>
+          <w:caps/>
+        </w:rPr>
+        <w:instrText xml:space="preserve"> HYPERLINK "</w:instrText>
+      </w:r>
+      <w:r>
+        <w:instrText>http://cf.ydcdn.net/latest/images/computer/MIPMAP.GIF</w:instrText>
+      </w:r>
+      <w:r>
+        <w:rPr>
+          <w:caps/>
+        </w:rPr>
+        <w:instrText xml:space="preserve">" </w:instrText>
+      </w:r>
+      <w:r>
+        <w:rPr>
+          <w:caps/>
+        </w:rPr>
+        <w:fldChar w:fldCharType="separate"/>
+      </w:r>
+      <w:r>
+        <w:rPr>
+          <w:rStyle w:val="Hyperlink"/>
+        </w:rPr>
+        <w:t>http://cf.ydcdn.net/latest/images/computer/MIPMAP.GIF</w:t>
+      </w:r>
+      <w:r>
+        <w:rPr>
+          <w:caps/>
+        </w:rPr>
+        <w:fldChar w:fldCharType="end"/>
+      </w:r>
     </w:p>
     <w:p>
       <w:pPr>
         <w:pStyle w:val="Heading2"/>
       </w:pPr>
-      <w:bookmarkStart w:id="12" w:name="_Toc528915092"/>
       <w:r>
         <w:t>Deferred Rendering</w:t>
       </w:r>
-      <w:bookmarkEnd w:id="12"/>
+      <w:bookmarkEnd w:id="13"/>
+    </w:p>
+    <w:p>
+      <w:r>
+        <w:t xml:space="preserve">The deferred rendering consists of </w:t>
+      </w:r>
+      <w:r>
+        <w:t>two</w:t>
+      </w:r>
+      <w:r>
+        <w:t xml:space="preserve"> </w:t>
+      </w:r>
+      <w:r>
+        <w:t>main</w:t>
+      </w:r>
+      <w:r>
+        <w:t xml:space="preserve"> passes. In the first pass, the “Geometry Pass” we are outputting the geometric and material data</w:t>
+      </w:r>
+      <w:r>
+        <w:t xml:space="preserve">, in the form of different buffers like </w:t>
+      </w:r>
+      <w:proofErr w:type="spellStart"/>
+      <w:r>
+        <w:t>color</w:t>
+      </w:r>
+      <w:proofErr w:type="spellEnd"/>
+      <w:r>
+        <w:t>, depth and normal,</w:t>
+      </w:r>
+      <w:r>
+        <w:t xml:space="preserve"> to the “Geometric Buffer”, also called “G-buffer”. </w:t>
+      </w:r>
+    </w:p>
+    <w:p>
+      <w:r>
+        <w:t>After that we add the lighting buffers like diffuse and specular to the G-Buffer in the “Lighting Pass”.</w:t>
+      </w:r>
+      <w:r>
+        <w:t xml:space="preserve"> </w:t>
+      </w:r>
+    </w:p>
+    <w:p>
+      <w:r>
+        <w:rPr>
+          <w:noProof/>
+          <w:lang w:eastAsia="en-GB"/>
+        </w:rPr>
+        <w:drawing>
+          <wp:inline distT="0" distB="0" distL="0" distR="0">
+            <wp:extent cx="5734050" cy="3819525"/>
+            <wp:effectExtent l="0" t="0" r="0" b="9525"/>
+            <wp:docPr id="9" name="Picture 9" descr="U:\AGP Assesment\Deferred Rendering.png"/>
+            <wp:cNvGraphicFramePr>
+              <a:graphicFrameLocks xmlns:a="http://schemas.openxmlformats.org/drawingml/2006/main" noChangeAspect="1"/>
+            </wp:cNvGraphicFramePr>
+            <a:graphic xmlns:a="http://schemas.openxmlformats.org/drawingml/2006/main">
+              <a:graphicData uri="http://schemas.openxmlformats.org/drawingml/2006/picture">
+                <pic:pic xmlns:pic="http://schemas.openxmlformats.org/drawingml/2006/picture">
+                  <pic:nvPicPr>
+                    <pic:cNvPr id="0" name="Picture 1" descr="U:\AGP Assesment\Deferred Rendering.png"/>
+                    <pic:cNvPicPr>
+                      <a:picLocks noChangeAspect="1" noChangeArrowheads="1"/>
+                    </pic:cNvPicPr>
+                  </pic:nvPicPr>
+                  <pic:blipFill>
+                    <a:blip r:embed="rId7">
+                      <a:extLst>
+                        <a:ext uri="{28A0092B-C50C-407E-A947-70E740481C1C}">
+                          <a14:useLocalDpi xmlns:a14="http://schemas.microsoft.com/office/drawing/2010/main" val="0"/>
+                        </a:ext>
+                      </a:extLst>
+                    </a:blip>
+                    <a:srcRect/>
+                    <a:stretch>
+                      <a:fillRect/>
+                    </a:stretch>
+                  </pic:blipFill>
+                  <pic:spPr bwMode="auto">
+                    <a:xfrm>
+                      <a:off x="0" y="0"/>
+                      <a:ext cx="5734050" cy="3819525"/>
+                    </a:xfrm>
+                    <a:prstGeom prst="rect">
+                      <a:avLst/>
+                    </a:prstGeom>
+                    <a:noFill/>
+                    <a:ln>
+                      <a:noFill/>
+                    </a:ln>
+                  </pic:spPr>
+                </pic:pic>
+              </a:graphicData>
+            </a:graphic>
+          </wp:inline>
+        </w:drawing>
+      </w:r>
+    </w:p>
+    <w:p/>
+    <w:p>
+      <w:r>
+        <w:lastRenderedPageBreak/>
+        <w:t>The main advantage of deferred rendering is that you can use many light objects in your scene without having to worry about the performance because it does not need the lighting on every object themselves.</w:t>
+      </w:r>
+    </w:p>
+    <w:p>
+      <w:r>
+        <w:t xml:space="preserve">On the other </w:t>
+      </w:r>
+      <w:r>
+        <w:t>hand,</w:t>
+      </w:r>
+      <w:r>
+        <w:t xml:space="preserve"> the base concept of deferred rendering has multiple disadvantages, for example you </w:t>
+      </w:r>
+      <w:r>
+        <w:t>cannot</w:t>
+      </w:r>
+      <w:r>
+        <w:t xml:space="preserve"> </w:t>
+      </w:r>
+      <w:r>
+        <w:t xml:space="preserve">use transparent objects or you cannot use multiple materials. Otherwise there are different modifications of this concept to solve these problems. Like you can combine it with forward rendering which only cares about the transparent objects or you can use the deferred lighting modification to use multiple materials. </w:t>
+      </w:r>
+    </w:p>
+    <w:p>
+      <w:r>
+        <w:t xml:space="preserve">To summarize deferred rendering is optimal when want to work with many light sources </w:t>
+      </w:r>
+      <w:r>
+        <w:t>and</w:t>
+      </w:r>
+      <w:r>
+        <w:t xml:space="preserve"> you do not want to use semi-transparent objects or different materials.</w:t>
+      </w:r>
     </w:p>
     <w:p>
       <w:pPr>
         <w:pStyle w:val="Heading1"/>
       </w:pPr>
-      <w:bookmarkStart w:id="13" w:name="_Toc528915093"/>
+      <w:bookmarkStart w:id="14" w:name="_Toc528915093"/>
       <w:r>
         <w:t>Testing Plans</w:t>
       </w:r>
-      <w:bookmarkEnd w:id="13"/>
+      <w:bookmarkEnd w:id="14"/>
     </w:p>
     <w:p>
       <w:pPr>
@@ -3578,8 +4184,11 @@
       <w:r>
         <w:t>When we start doing the combat we are first going to print out debug messages to see if the player and the enemy is losing life but after we implemented our HUD we also test then that the HUD will update accordingly to our changed health value.</w:t>
       </w:r>
-      <w:bookmarkStart w:id="14" w:name="_GoBack"/>
-      <w:bookmarkEnd w:id="14"/>
+    </w:p>
+    <w:p>
+      <w:r>
+        <w:t>To see if our collisions are working we will move different objects towards each other and then stop them when they are colliding.</w:t>
+      </w:r>
     </w:p>
     <w:p>
       <w:pPr>
@@ -3633,42 +4242,65 @@
     </w:p>
     <w:p>
       <w:r>
+        <w:t>Afterwards we created together the base of the class diagram and the flow of the general game.  Subsequently we started to divide the tasks. While I improved the class diagram and created the flow diagram</w:t>
+      </w:r>
+      <w:r>
+        <w:t>,</w:t>
+      </w:r>
+      <w:r>
+        <w:t xml:space="preserve"> </w:t>
+      </w:r>
+      <w:r>
+        <w:t>the tasks of my partner</w:t>
+      </w:r>
+      <w:r>
+        <w:t xml:space="preserve"> were</w:t>
+      </w:r>
+      <w:r>
+        <w:t xml:space="preserve"> to cr</w:t>
+      </w:r>
+      <w:r>
+        <w:t xml:space="preserve">eate the </w:t>
+      </w:r>
+      <w:proofErr w:type="spellStart"/>
+      <w:r>
+        <w:t>gantt</w:t>
+      </w:r>
+      <w:proofErr w:type="spellEnd"/>
+      <w:r>
+        <w:t xml:space="preserve"> chart and the work breakdown structure. </w:t>
+      </w:r>
+      <w:r>
+        <w:t>Furthermore,</w:t>
+      </w:r>
+      <w:r>
+        <w:t xml:space="preserve"> we both researched two 3D development techniques each. I decided to research about </w:t>
+      </w:r>
+      <w:proofErr w:type="spellStart"/>
+      <w:r>
+        <w:t>mip</w:t>
+      </w:r>
+      <w:proofErr w:type="spellEnd"/>
+      <w:r>
+        <w:t xml:space="preserve"> mapping and deferred rendering whereas my partner looked up about point light and anisotropic filterin</w:t>
+      </w:r>
+      <w:r>
+        <w:t>g.</w:t>
+      </w:r>
+    </w:p>
+    <w:p/>
+    <w:p>
+      <w:r>
         <w:lastRenderedPageBreak/>
-        <w:t>Afterwards we created together the base of the class diagram and the flow of the general game.  Subsequently we started to divide the tasks. While I improved the class diagram and created the flow diagram were the tasks of my partner to cr</w:t>
-      </w:r>
-      <w:r>
-        <w:t xml:space="preserve">eate the </w:t>
+        <w:t xml:space="preserve">In the beginning we send our ideas and files via mail to each other. After a while we opened up a git repository in </w:t>
       </w:r>
       <w:proofErr w:type="spellStart"/>
       <w:r>
-        <w:t>gantt</w:t>
+        <w:t>github</w:t>
       </w:r>
       <w:proofErr w:type="spellEnd"/>
       <w:r>
-        <w:t xml:space="preserve"> chart and the work breakdown structure. </w:t>
-      </w:r>
-      <w:r>
-        <w:t>Furthermore,</w:t>
-      </w:r>
-      <w:r>
-        <w:t xml:space="preserve"> we both researched two 3D development techniques each. I decided to research about </w:t>
-      </w:r>
-      <w:proofErr w:type="spellStart"/>
-      <w:r>
-        <w:t>mip</w:t>
-      </w:r>
-      <w:proofErr w:type="spellEnd"/>
-      <w:r>
-        <w:t xml:space="preserve"> mapping and deferred rendering whereas my partner looked up about point light and anisotropic filterin</w:t>
-      </w:r>
-      <w:r>
-        <w:t>g.</w:t>
-      </w:r>
-    </w:p>
-    <w:p/>
-    <w:p>
-      <w:r>
-        <w:t xml:space="preserve">// first per mail then git </w:t>
+        <w:t xml:space="preserve"> where we upload our files.</w:t>
       </w:r>
     </w:p>
     <w:p>
@@ -3695,6 +4327,11 @@
     </w:p>
     <w:p>
       <w:r>
+        <w:t xml:space="preserve">For the next time I would try to start earlier to inform myself about the different 3D development techniques because of the complexity of these aspects. </w:t>
+      </w:r>
+    </w:p>
+    <w:p>
+      <w:r>
         <w:t xml:space="preserve">One problem we had was that we collected our user stories pretty late so that we had to revise our </w:t>
       </w:r>
       <w:proofErr w:type="spellStart"/>
@@ -3771,7 +4408,7 @@
       </w:r>
     </w:p>
     <w:p>
-      <w:hyperlink r:id="rId6">
+      <w:hyperlink r:id="rId8">
         <w:r>
           <w:rPr>
             <w:rStyle w:val="Internetverknpfung"/>
@@ -3786,7 +4423,6 @@
           <w:noProof/>
           <w:lang w:eastAsia="en-GB"/>
         </w:rPr>
-        <w:lastRenderedPageBreak/>
         <w:drawing>
           <wp:inline distT="0" distB="0" distL="0" distR="2540" wp14:anchorId="3639A826" wp14:editId="5CF48E3F">
             <wp:extent cx="5731510" cy="2904490"/>
@@ -3805,7 +4441,7 @@
                     </pic:cNvPicPr>
                   </pic:nvPicPr>
                   <pic:blipFill>
-                    <a:blip r:embed="rId7"/>
+                    <a:blip r:embed="rId9"/>
                     <a:stretch>
                       <a:fillRect/>
                     </a:stretch>
@@ -3832,6 +4468,7 @@
       </w:pPr>
       <w:bookmarkStart w:id="22" w:name="_Toc528915101"/>
       <w:r>
+        <w:lastRenderedPageBreak/>
         <w:t>Diagrams</w:t>
       </w:r>
       <w:bookmarkEnd w:id="22"/>
@@ -3902,6 +4539,7 @@
         <w:t>Work Breakdown Structure</w:t>
       </w:r>
       <w:bookmarkEnd w:id="27"/>
+      <w:bookmarkEnd w:id="0"/>
     </w:p>
     <w:sectPr>
       <w:pgSz w:w="11906" w:h="16838"/>
@@ -5331,7 +5969,7 @@
 </file>
 
 <file path=customXml/itemProps2.xml><?xml version="1.0" encoding="utf-8"?>
-<ds:datastoreItem xmlns:ds="http://schemas.openxmlformats.org/officeDocument/2006/customXml" ds:itemID="{CA6C71E4-F1FA-46D8-A26D-F45381E4D453}">
+<ds:datastoreItem xmlns:ds="http://schemas.openxmlformats.org/officeDocument/2006/customXml" ds:itemID="{3EA8F115-F4FC-4A6B-A1E4-74730E14AADF}">
   <ds:schemaRefs>
     <ds:schemaRef ds:uri="http://schemas.openxmlformats.org/officeDocument/2006/bibliography"/>
   </ds:schemaRefs>

</xml_diff>